<commit_message>
Final ver. of wordle
</commit_message>
<xml_diff>
--- a/project-files-2023/JRP_ICTPRG302 AT2 PRJ 2023.docx
+++ b/project-files-2023/JRP_ICTPRG302 AT2 PRJ 2023.docx
@@ -1859,7 +1859,7 @@
         <w:pStyle w:val="Answer"/>
       </w:pPr>
       <w:r>
-        <w:t>Develop and Algorithm for scoring a guess</w:t>
+        <w:t>Develop an Algorithm for scoring a guess</w:t>
       </w:r>
     </w:p>
     <w:p>
@@ -4062,46 +4062,88 @@
       <w:pPr>
         <w:pStyle w:val="Answer"/>
       </w:pPr>
+      <w:r>
+        <w:t xml:space="preserve">Example Test: Score </w:t>
+      </w:r>
+      <w:r>
+        <w:t>chill/later</w:t>
+      </w:r>
     </w:p>
     <w:p>
       <w:pPr>
         <w:pStyle w:val="Answer"/>
       </w:pPr>
+      <w:r>
+        <w:t xml:space="preserve">Arrange: </w:t>
+      </w:r>
     </w:p>
     <w:p>
       <w:pPr>
         <w:pStyle w:val="Answer"/>
       </w:pPr>
+      <w:r>
+        <w:t xml:space="preserve">Provided that the target word is </w:t>
+      </w:r>
+      <w:r>
+        <w:t>later</w:t>
+      </w:r>
+      <w:r>
+        <w:t>, start a new game.</w:t>
+      </w:r>
     </w:p>
     <w:p>
       <w:pPr>
         <w:pStyle w:val="Answer"/>
       </w:pPr>
+      <w:r>
+        <w:t xml:space="preserve">Act: </w:t>
+      </w:r>
     </w:p>
     <w:p>
       <w:pPr>
         <w:pStyle w:val="Answer"/>
       </w:pPr>
+      <w:r>
+        <w:t xml:space="preserve">When prompted for a guess, enter </w:t>
+      </w:r>
+      <w:r>
+        <w:t>chill</w:t>
+      </w:r>
     </w:p>
     <w:p>
       <w:pPr>
         <w:pStyle w:val="Answer"/>
       </w:pPr>
+      <w:r>
+        <w:t xml:space="preserve">Assert: </w:t>
+      </w:r>
     </w:p>
     <w:p>
       <w:pPr>
         <w:pStyle w:val="Answer"/>
       </w:pPr>
+      <w:r>
+        <w:t>The response shall be:</w:t>
+      </w:r>
+      <w:r>
+        <w:t xml:space="preserve"> </w:t>
+      </w:r>
     </w:p>
     <w:p>
       <w:pPr>
         <w:pStyle w:val="Answer"/>
       </w:pPr>
+      <w:r>
+        <w:t xml:space="preserve">C H I L L </w:t>
+      </w:r>
     </w:p>
     <w:p>
       <w:pPr>
         <w:pStyle w:val="Answer"/>
       </w:pPr>
+      <w:r>
+        <w:t xml:space="preserve">X X X ? ? </w:t>
+      </w:r>
     </w:p>
     <w:p>
       <w:pPr>
@@ -4117,6 +4159,91 @@
       <w:pPr>
         <w:pStyle w:val="Answer"/>
       </w:pPr>
+      <w:r>
+        <w:t xml:space="preserve">Example Test: Score </w:t>
+      </w:r>
+      <w:r>
+        <w:t>beets</w:t>
+      </w:r>
+      <w:r>
+        <w:t>/</w:t>
+      </w:r>
+      <w:r>
+        <w:t>pence</w:t>
+      </w:r>
+    </w:p>
+    <w:p>
+      <w:pPr>
+        <w:pStyle w:val="Answer"/>
+      </w:pPr>
+      <w:r>
+        <w:t xml:space="preserve">Arrange: </w:t>
+      </w:r>
+    </w:p>
+    <w:p>
+      <w:pPr>
+        <w:pStyle w:val="Answer"/>
+      </w:pPr>
+      <w:r>
+        <w:t xml:space="preserve">Provided that the target word is </w:t>
+      </w:r>
+      <w:r>
+        <w:t>pence</w:t>
+      </w:r>
+      <w:r>
+        <w:t>, start a new game.</w:t>
+      </w:r>
+    </w:p>
+    <w:p>
+      <w:pPr>
+        <w:pStyle w:val="Answer"/>
+      </w:pPr>
+      <w:r>
+        <w:t xml:space="preserve">Act: </w:t>
+      </w:r>
+    </w:p>
+    <w:p>
+      <w:pPr>
+        <w:pStyle w:val="Answer"/>
+      </w:pPr>
+      <w:r>
+        <w:t xml:space="preserve">When prompted for a guess, enter </w:t>
+      </w:r>
+      <w:r>
+        <w:t>beets</w:t>
+      </w:r>
+    </w:p>
+    <w:p>
+      <w:pPr>
+        <w:pStyle w:val="Answer"/>
+      </w:pPr>
+      <w:r>
+        <w:t xml:space="preserve">Assert: </w:t>
+      </w:r>
+    </w:p>
+    <w:p>
+      <w:pPr>
+        <w:pStyle w:val="Answer"/>
+      </w:pPr>
+      <w:r>
+        <w:t xml:space="preserve">The response shall be: </w:t>
+      </w:r>
+    </w:p>
+    <w:p>
+      <w:pPr>
+        <w:pStyle w:val="Answer"/>
+      </w:pPr>
+      <w:r>
+        <w:t>B E E T S</w:t>
+      </w:r>
+    </w:p>
+    <w:p>
+      <w:pPr>
+        <w:pStyle w:val="Answer"/>
+      </w:pPr>
+      <w:r>
+        <w:t>X + ? X X</w:t>
+      </w:r>
     </w:p>
     <w:p>
       <w:pPr>
@@ -4165,6 +4292,53 @@
       </w:pPr>
       <w:r>
         <w:t>Show: items that are “Done” or “In Progress”; show that you have added appropriate dates to at least some items.</w:t>
+      </w:r>
+    </w:p>
+    <w:p>
+      <w:pPr>
+        <w:pStyle w:val="Answer"/>
+      </w:pPr>
+    </w:p>
+    <w:p>
+      <w:pPr>
+        <w:pStyle w:val="Answer"/>
+      </w:pPr>
+      <w:r>
+        <w:drawing>
+          <wp:inline distT="0" distB="0" distL="0" distR="0" wp14:anchorId="55DEB16B" wp14:editId="1957A538">
+            <wp:extent cx="6353039" cy="1921352"/>
+            <wp:effectExtent l="0" t="0" r="0" b="3175"/>
+            <wp:docPr id="1755841987" name="Picture 1" descr="A screenshot of a computer&#10;&#10;Description automatically generated"/>
+            <wp:cNvGraphicFramePr>
+              <a:graphicFrameLocks xmlns:a="http://schemas.openxmlformats.org/drawingml/2006/main" noChangeAspect="1"/>
+            </wp:cNvGraphicFramePr>
+            <a:graphic xmlns:a="http://schemas.openxmlformats.org/drawingml/2006/main">
+              <a:graphicData uri="http://schemas.openxmlformats.org/drawingml/2006/picture">
+                <pic:pic xmlns:pic="http://schemas.openxmlformats.org/drawingml/2006/picture">
+                  <pic:nvPicPr>
+                    <pic:cNvPr id="1755841987" name="Picture 1" descr="A screenshot of a computer&#10;&#10;Description automatically generated"/>
+                    <pic:cNvPicPr/>
+                  </pic:nvPicPr>
+                  <pic:blipFill>
+                    <a:blip r:embed="rId19"/>
+                    <a:stretch>
+                      <a:fillRect/>
+                    </a:stretch>
+                  </pic:blipFill>
+                  <pic:spPr>
+                    <a:xfrm>
+                      <a:off x="0" y="0"/>
+                      <a:ext cx="6383149" cy="1930458"/>
+                    </a:xfrm>
+                    <a:prstGeom prst="rect">
+                      <a:avLst/>
+                    </a:prstGeom>
+                  </pic:spPr>
+                </pic:pic>
+              </a:graphicData>
+            </a:graphic>
+          </wp:inline>
+        </w:drawing>
       </w:r>
     </w:p>
     <w:p>
@@ -4299,7 +4473,7 @@
       </w:r>
     </w:p>
     <w:p>
-      <w:hyperlink r:id="rId19" w:history="1">
+      <w:hyperlink r:id="rId20" w:history="1">
         <w:r>
           <w:rPr>
             <w:rStyle w:val="Hyperlink"/>
@@ -4327,6 +4501,12 @@
       <w:pPr>
         <w:pStyle w:val="Answer"/>
       </w:pPr>
+      <w:r>
+        <w:t xml:space="preserve">I had issues when I was writing my average_wins() function. </w:t>
+      </w:r>
+      <w:r>
+        <w:t>Line[i] was obviously a string and and so when I went to add it to guesses it returned an error. Pycharm told me in the error that I could not perform the operation on a str and so I changed it to an integer and it worked.</w:t>
+      </w:r>
     </w:p>
     <w:p>
       <w:pPr>
@@ -4691,6 +4871,9 @@
       <w:pPr>
         <w:pStyle w:val="Answer"/>
       </w:pPr>
+      <w:r>
+        <w:t>I was not using functions enough and so my code was just a long mess. I have since fixed that.</w:t>
+      </w:r>
     </w:p>
     <w:p>
       <w:pPr>
@@ -4709,6 +4892,9 @@
       <w:pPr>
         <w:pStyle w:val="Answer"/>
       </w:pPr>
+      <w:r>
+        <w:t>I had a useless try/except function, one of my variables was not adhering to PEP-8 and I wasn’t using a variable for my max tries, I simply had the number 6. I have since changed it to the variable MAX_TRIES and given that the value 6.</w:t>
+      </w:r>
     </w:p>
     <w:p>
       <w:pPr>
@@ -4732,6 +4918,9 @@
       <w:pPr>
         <w:pStyle w:val="Answer"/>
       </w:pPr>
+      <w:r>
+        <w:t>My first algorithm could not allow for double letters like the hello/world issue and so I had to modify it.</w:t>
+      </w:r>
     </w:p>
     <w:p>
       <w:pPr>
@@ -4759,6 +4948,7 @@
         <w:pStyle w:val="Question"/>
       </w:pPr>
       <w:r>
+        <w:lastRenderedPageBreak/>
         <w:t>Did the application crash during the review? If so, why?</w:t>
       </w:r>
     </w:p>
@@ -4766,6 +4956,9 @@
       <w:pPr>
         <w:pStyle w:val="Answer"/>
       </w:pPr>
+      <w:r>
+        <w:t>No it did not.</w:t>
+      </w:r>
     </w:p>
     <w:p>
       <w:pPr>
@@ -4789,6 +4982,9 @@
       <w:pPr>
         <w:pStyle w:val="Answer"/>
       </w:pPr>
+      <w:r>
+        <w:t>No, just general code fixups.</w:t>
+      </w:r>
     </w:p>
     <w:p>
       <w:pPr>
@@ -4852,11 +5048,22 @@
       <w:pPr>
         <w:pStyle w:val="Answer"/>
       </w:pPr>
+      <w:r>
+        <w:t>Added the feature of telling them what the correct word is if they failed to guess it.</w:t>
+      </w:r>
     </w:p>
     <w:p>
       <w:pPr>
         <w:pStyle w:val="Answer"/>
       </w:pPr>
+      <w:r>
+        <w:t>Changed amount of guesses shown to amount of guesses remaining.</w:t>
+      </w:r>
+    </w:p>
+    <w:p>
+      <w:pPr>
+        <w:pStyle w:val="Answer"/>
+      </w:pPr>
     </w:p>
     <w:p>
       <w:pPr>
@@ -4874,7 +5081,7 @@
         <w:t xml:space="preserve">Yes – Signed: </w:t>
       </w:r>
       <w:r>
-        <w:t>&lt;your name&gt;</w:t>
+        <w:t>Joshua Pope</w:t>
       </w:r>
     </w:p>
     <w:p/>
@@ -4978,8 +5185,8 @@
     </w:p>
     <w:p/>
     <w:sectPr>
-      <w:headerReference w:type="default" r:id="rId20"/>
-      <w:footerReference w:type="default" r:id="rId21"/>
+      <w:headerReference w:type="default" r:id="rId21"/>
+      <w:footerReference w:type="default" r:id="rId22"/>
       <w:pgSz w:w="11906" w:h="16838" w:code="9"/>
       <w:pgMar w:top="851" w:right="851" w:bottom="851" w:left="851" w:header="567" w:footer="342" w:gutter="0"/>
       <w:cols w:space="720"/>
@@ -5298,7 +5505,7 @@
               <w:sz w:val="16"/>
               <w:szCs w:val="16"/>
             </w:rPr>
-            <w:t>2023-04-08 18:11</w:t>
+            <w:t>2023-04-27 15:40</w:t>
           </w:r>
           <w:r>
             <w:rPr>

</xml_diff>